<commit_message>
Exercice MERISE / course de chevaux
</commit_message>
<xml_diff>
--- a/merise/exercice/Course de chevaux/Exercice 3.docx
+++ b/merise/exercice/Course de chevaux/Exercice 3.docx
@@ -436,6 +436,7 @@
           <w:sz w:val="32"/>
           <w:szCs w:val="32"/>
         </w:rPr>
+        <w:lastRenderedPageBreak/>
         <w:t>règles de gestion</w:t>
       </w:r>
     </w:p>
@@ -546,6 +547,7 @@
                 <w:sz w:val="28"/>
                 <w:szCs w:val="28"/>
               </w:rPr>
+              <w:lastRenderedPageBreak/>
               <w:t>Entité</w:t>
             </w:r>
           </w:p>
@@ -759,13 +761,7 @@
           </w:tcPr>
           <w:p>
             <w:r>
-              <w:t>Identifiant, Sous le format « </w:t>
-            </w:r>
-            <w:r>
-              <w:t>21-07-92</w:t>
-            </w:r>
-            <w:r>
-              <w:t> »</w:t>
+              <w:t>Identifiant, Sous le format « 21-07-92 »</w:t>
             </w:r>
           </w:p>
         </w:tc>
@@ -782,13 +778,6 @@
                 <w:bCs/>
               </w:rPr>
             </w:pPr>
-            <w:r>
-              <w:rPr>
-                <w:b/>
-                <w:bCs/>
-              </w:rPr>
-              <w:t>Bet</w:t>
-            </w:r>
           </w:p>
         </w:tc>
         <w:tc>
@@ -797,7 +786,7 @@
           </w:tcPr>
           <w:p>
             <w:r>
-              <w:t>bet_id</w:t>
+              <w:t>race_rank</w:t>
             </w:r>
           </w:p>
         </w:tc>
@@ -807,7 +796,7 @@
           </w:tcPr>
           <w:p>
             <w:r>
-              <w:t>L’id du pari</w:t>
+              <w:t>L’ordre d’arrivé</w:t>
             </w:r>
           </w:p>
         </w:tc>
@@ -815,21 +804,13 @@
           <w:tcPr>
             <w:tcW w:w="1997" w:type="dxa"/>
           </w:tcPr>
-          <w:p>
-            <w:r>
-              <w:t>N(11)</w:t>
-            </w:r>
-          </w:p>
+          <w:p/>
         </w:tc>
         <w:tc>
           <w:tcPr>
             <w:tcW w:w="1779" w:type="dxa"/>
           </w:tcPr>
-          <w:p>
-            <w:r>
-              <w:t>Identifiant, auto-incrémenté</w:t>
-            </w:r>
-          </w:p>
+          <w:p/>
         </w:tc>
       </w:tr>
       <w:tr>
@@ -844,6 +825,13 @@
                 <w:bCs/>
               </w:rPr>
             </w:pPr>
+            <w:r>
+              <w:rPr>
+                <w:b/>
+                <w:bCs/>
+              </w:rPr>
+              <w:t>Bet</w:t>
+            </w:r>
           </w:p>
         </w:tc>
         <w:tc>
@@ -852,7 +840,7 @@
           </w:tcPr>
           <w:p>
             <w:r>
-              <w:t>bet_type</w:t>
+              <w:t>bet_id</w:t>
             </w:r>
           </w:p>
         </w:tc>
@@ -862,7 +850,7 @@
           </w:tcPr>
           <w:p>
             <w:r>
-              <w:t>Le type du pari</w:t>
+              <w:t>L’id du pari</w:t>
             </w:r>
           </w:p>
         </w:tc>
@@ -872,7 +860,7 @@
           </w:tcPr>
           <w:p>
             <w:r>
-              <w:t>AN(30)</w:t>
+              <w:t>N(11)</w:t>
             </w:r>
           </w:p>
         </w:tc>
@@ -880,7 +868,11 @@
           <w:tcPr>
             <w:tcW w:w="1779" w:type="dxa"/>
           </w:tcPr>
-          <w:p/>
+          <w:p>
+            <w:r>
+              <w:t>Identifiant, auto-incrémenté</w:t>
+            </w:r>
+          </w:p>
         </w:tc>
       </w:tr>
       <w:tr>
@@ -903,7 +895,7 @@
           </w:tcPr>
           <w:p>
             <w:r>
-              <w:t>bet_amount</w:t>
+              <w:t>bet_type</w:t>
             </w:r>
           </w:p>
         </w:tc>
@@ -913,7 +905,7 @@
           </w:tcPr>
           <w:p>
             <w:r>
-              <w:t>La somme du pari</w:t>
+              <w:t>Le type du pari</w:t>
             </w:r>
           </w:p>
         </w:tc>
@@ -923,10 +915,7 @@
           </w:tcPr>
           <w:p>
             <w:r>
-              <w:t>N</w:t>
-            </w:r>
-            <w:r>
-              <w:t>(10)</w:t>
+              <w:t>AN(30)</w:t>
             </w:r>
           </w:p>
         </w:tc>
@@ -949,13 +938,6 @@
                 <w:bCs/>
               </w:rPr>
             </w:pPr>
-            <w:r>
-              <w:rPr>
-                <w:b/>
-                <w:bCs/>
-              </w:rPr>
-              <w:t>Horse</w:t>
-            </w:r>
           </w:p>
         </w:tc>
         <w:tc>
@@ -964,7 +946,7 @@
           </w:tcPr>
           <w:p>
             <w:r>
-              <w:t>horse_name</w:t>
+              <w:t>bet_amount</w:t>
             </w:r>
           </w:p>
         </w:tc>
@@ -974,7 +956,7 @@
           </w:tcPr>
           <w:p>
             <w:r>
-              <w:t>Le nom du cheval</w:t>
+              <w:t>La somme du pari</w:t>
             </w:r>
           </w:p>
         </w:tc>
@@ -984,7 +966,7 @@
           </w:tcPr>
           <w:p>
             <w:r>
-              <w:t>A(50)</w:t>
+              <w:t>N(10)</w:t>
             </w:r>
           </w:p>
         </w:tc>
@@ -992,14 +974,7 @@
           <w:tcPr>
             <w:tcW w:w="1779" w:type="dxa"/>
           </w:tcPr>
-          <w:p>
-            <w:r>
-              <w:t>Identifiant</w:t>
-            </w:r>
-            <w:r>
-              <w:t xml:space="preserve"> , unique</w:t>
-            </w:r>
-          </w:p>
+          <w:p/>
         </w:tc>
       </w:tr>
       <w:tr>
@@ -1014,6 +989,13 @@
                 <w:bCs/>
               </w:rPr>
             </w:pPr>
+            <w:r>
+              <w:rPr>
+                <w:b/>
+                <w:bCs/>
+              </w:rPr>
+              <w:t>Horse</w:t>
+            </w:r>
           </w:p>
         </w:tc>
         <w:tc>
@@ -1022,7 +1004,7 @@
           </w:tcPr>
           <w:p>
             <w:r>
-              <w:t>horse_number</w:t>
+              <w:t>horse_name</w:t>
             </w:r>
           </w:p>
         </w:tc>
@@ -1032,7 +1014,7 @@
           </w:tcPr>
           <w:p>
             <w:r>
-              <w:t>Le numéro du cheval</w:t>
+              <w:t>Le nom du cheval</w:t>
             </w:r>
           </w:p>
         </w:tc>
@@ -1042,7 +1024,7 @@
           </w:tcPr>
           <w:p>
             <w:r>
-              <w:t>N(2)</w:t>
+              <w:t>A(50)</w:t>
             </w:r>
           </w:p>
         </w:tc>
@@ -1050,7 +1032,11 @@
           <w:tcPr>
             <w:tcW w:w="1779" w:type="dxa"/>
           </w:tcPr>
-          <w:p/>
+          <w:p>
+            <w:r>
+              <w:t>Identifiant , unique</w:t>
+            </w:r>
+          </w:p>
         </w:tc>
       </w:tr>
       <w:tr>
@@ -1065,13 +1051,6 @@
                 <w:bCs/>
               </w:rPr>
             </w:pPr>
-            <w:r>
-              <w:rPr>
-                <w:b/>
-                <w:bCs/>
-              </w:rPr>
-              <w:t>Result</w:t>
-            </w:r>
           </w:p>
         </w:tc>
         <w:tc>
@@ -1080,7 +1059,7 @@
           </w:tcPr>
           <w:p>
             <w:r>
-              <w:t>result_id</w:t>
+              <w:t>horse_number</w:t>
             </w:r>
           </w:p>
         </w:tc>
@@ -1090,7 +1069,7 @@
           </w:tcPr>
           <w:p>
             <w:r>
-              <w:t>L’id du resultat</w:t>
+              <w:t>Le numéro du cheval</w:t>
             </w:r>
           </w:p>
         </w:tc>
@@ -1100,60 +1079,9 @@
           </w:tcPr>
           <w:p>
             <w:r>
-              <w:t>N(11)</w:t>
-            </w:r>
-          </w:p>
-        </w:tc>
-        <w:tc>
-          <w:tcPr>
-            <w:tcW w:w="1779" w:type="dxa"/>
-          </w:tcPr>
-          <w:p>
-            <w:r>
-              <w:t>Identifiant, auto-incrémenté</w:t>
-            </w:r>
-          </w:p>
-        </w:tc>
-      </w:tr>
-      <w:tr>
-        <w:tc>
-          <w:tcPr>
-            <w:tcW w:w="1687" w:type="dxa"/>
-          </w:tcPr>
-          <w:p>
-            <w:pPr>
-              <w:rPr>
-                <w:b/>
-                <w:bCs/>
-              </w:rPr>
-            </w:pPr>
-          </w:p>
-        </w:tc>
-        <w:tc>
-          <w:tcPr>
-            <w:tcW w:w="1809" w:type="dxa"/>
-          </w:tcPr>
-          <w:p>
-            <w:r>
-              <w:t>result_rank</w:t>
-            </w:r>
-          </w:p>
-        </w:tc>
-        <w:tc>
-          <w:tcPr>
-            <w:tcW w:w="1790" w:type="dxa"/>
-          </w:tcPr>
-          <w:p>
-            <w:r>
-              <w:t>L’ordre d’arrivé</w:t>
-            </w:r>
-          </w:p>
-        </w:tc>
-        <w:tc>
-          <w:tcPr>
-            <w:tcW w:w="1997" w:type="dxa"/>
-          </w:tcPr>
-          <w:p/>
+              <w:t>N(2)</w:t>
+            </w:r>
+          </w:p>
         </w:tc>
         <w:tc>
           <w:tcPr>

</xml_diff>

<commit_message>
Exercice MERISE / course de chevaux update
</commit_message>
<xml_diff>
--- a/merise/exercice/Course de chevaux/Exercice 3.docx
+++ b/merise/exercice/Course de chevaux/Exercice 3.docx
@@ -778,6 +778,13 @@
                 <w:bCs/>
               </w:rPr>
             </w:pPr>
+            <w:r>
+              <w:rPr>
+                <w:b/>
+                <w:bCs/>
+              </w:rPr>
+              <w:t>Ranking</w:t>
+            </w:r>
           </w:p>
         </w:tc>
         <w:tc>
@@ -786,7 +793,13 @@
           </w:tcPr>
           <w:p>
             <w:r>
-              <w:t>race_rank</w:t>
+              <w:t>ranking</w:t>
+            </w:r>
+            <w:r>
+              <w:t>_</w:t>
+            </w:r>
+            <w:r>
+              <w:t>final</w:t>
             </w:r>
           </w:p>
         </w:tc>
@@ -804,7 +817,11 @@
           <w:tcPr>
             <w:tcW w:w="1997" w:type="dxa"/>
           </w:tcPr>
-          <w:p/>
+          <w:p>
+            <w:r>
+              <w:t>AN(50)</w:t>
+            </w:r>
+          </w:p>
         </w:tc>
         <w:tc>
           <w:tcPr>

</xml_diff>